<commit_message>
Updated meeting sept 29
</commit_message>
<xml_diff>
--- a/MOM/Meeting_3.docx
+++ b/MOM/Meeting_3.docx
@@ -110,7 +110,19 @@
         </w:numPr>
       </w:pPr>
       <w:r>
-        <w:t>Muntazer Mehdi chose GCP(Google Cloud Platform).</w:t>
+        <w:t xml:space="preserve">Muntazer Mehdi chose </w:t>
+      </w:r>
+      <w:r>
+        <w:t>AWS</w:t>
+      </w:r>
+      <w:r>
+        <w:t>(</w:t>
+      </w:r>
+      <w:r>
+        <w:t>Amazon Web Services</w:t>
+      </w:r>
+      <w:r>
+        <w:t>).</w:t>
       </w:r>
     </w:p>
     <w:p>
@@ -198,7 +210,25 @@
         <w:t xml:space="preserve">Muntazer </w:t>
       </w:r>
       <w:r>
-        <w:t xml:space="preserve">Mehdi explored GCP(Google Cloud Platform) for the deployment of </w:t>
+        <w:t xml:space="preserve">Mehdi </w:t>
+      </w:r>
+      <w:r>
+        <w:t xml:space="preserve">also </w:t>
+      </w:r>
+      <w:r>
+        <w:t xml:space="preserve">explored </w:t>
+      </w:r>
+      <w:r>
+        <w:t>AWS</w:t>
+      </w:r>
+      <w:r>
+        <w:t>(</w:t>
+      </w:r>
+      <w:r>
+        <w:t>Amazon Web Services</w:t>
+      </w:r>
+      <w:r>
+        <w:t xml:space="preserve">) for the deployment of </w:t>
       </w:r>
       <w:r>
         <w:t>applications</w:t>

</xml_diff>